<commit_message>
C2: Modulo Solicitudes - Crud
</commit_message>
<xml_diff>
--- a/documentation/Proyecto/Notas/Modelo para presentación de proyectos - Trabajo Final (ASC) - Proyecto Software (LSI).docx
+++ b/documentation/Proyecto/Notas/Modelo para presentación de proyectos - Trabajo Final (ASC) - Proyecto Software (LSI).docx
@@ -12,13 +12,7 @@
         <w:t xml:space="preserve">Apóstoles (Misiones), </w:t>
       </w:r>
       <w:r>
-        <w:t>30</w:t>
-      </w:r>
-      <w:r>
-        <w:t xml:space="preserve"> de </w:t>
-      </w:r>
-      <w:r>
-        <w:t xml:space="preserve">mayo </w:t>
+        <w:t xml:space="preserve">09 de septiembre </w:t>
       </w:r>
       <w:r>
         <w:t>de 202</w:t>
@@ -54,17 +48,29 @@
       <w:pPr>
         <w:pStyle w:val="Normal1"/>
         <w:jc w:val="both"/>
+        <w:rPr>
+          <w:lang w:val="en-US"/>
+        </w:rPr>
       </w:pPr>
       <w:proofErr w:type="spellStart"/>
       <w:r>
+        <w:rPr>
+          <w:lang w:val="en-US"/>
+        </w:rPr>
         <w:t>FCEQyN</w:t>
       </w:r>
       <w:proofErr w:type="spellEnd"/>
       <w:r>
+        <w:rPr>
+          <w:lang w:val="en-US"/>
+        </w:rPr>
         <w:t xml:space="preserve"> - </w:t>
       </w:r>
       <w:proofErr w:type="spellStart"/>
       <w:r>
+        <w:rPr>
+          <w:lang w:val="en-US"/>
+        </w:rPr>
         <w:t>UNaM</w:t>
       </w:r>
       <w:proofErr w:type="spellEnd"/>
@@ -73,17 +79,37 @@
       <w:pPr>
         <w:pStyle w:val="Normal1"/>
         <w:jc w:val="both"/>
-      </w:pPr>
-      <w:r>
-        <w:t>Lic. Sergio Daniel Caballero</w:t>
+        <w:rPr>
+          <w:lang w:val="en-US"/>
+        </w:rPr>
+      </w:pPr>
+      <w:proofErr w:type="spellStart"/>
+      <w:r>
+        <w:rPr>
+          <w:lang w:val="en-US"/>
+        </w:rPr>
+        <w:t>Lic</w:t>
+      </w:r>
+      <w:proofErr w:type="spellEnd"/>
+      <w:r>
+        <w:rPr>
+          <w:lang w:val="en-US"/>
+        </w:rPr>
+        <w:t>. Sergio Daniel Caballero</w:t>
       </w:r>
     </w:p>
     <w:p>
       <w:pPr>
         <w:pStyle w:val="Normal1"/>
         <w:jc w:val="both"/>
-      </w:pPr>
-      <w:r>
+        <w:rPr>
+          <w:lang w:val="en-US"/>
+        </w:rPr>
+      </w:pPr>
+      <w:r>
+        <w:rPr>
+          <w:lang w:val="en-US"/>
+        </w:rPr>
         <w:t>S/D</w:t>
       </w:r>
     </w:p>
@@ -91,6 +117,9 @@
       <w:pPr>
         <w:pStyle w:val="Normal1"/>
         <w:jc w:val="both"/>
+        <w:rPr>
+          <w:lang w:val="en-US"/>
+        </w:rPr>
       </w:pPr>
     </w:p>
     <w:p>
@@ -141,9 +170,6 @@
         <w:t xml:space="preserve"> de Gestión</w:t>
       </w:r>
       <w:r>
-        <w:t xml:space="preserve"> Web</w:t>
-      </w:r>
-      <w:r>
         <w:t xml:space="preserve"> </w:t>
       </w:r>
       <w:r>
@@ -154,6 +180,12 @@
       </w:r>
       <w:r>
         <w:t>s</w:t>
+      </w:r>
+      <w:r>
+        <w:t xml:space="preserve"> </w:t>
+      </w:r>
+      <w:r>
+        <w:t>Web</w:t>
       </w:r>
       <w:r>
         <w:t xml:space="preserve"> </w:t>
@@ -365,7 +397,16 @@
               <w:t xml:space="preserve">Sistema de Gestión </w:t>
             </w:r>
             <w:r>
-              <w:t>Web de Incidencias –</w:t>
+              <w:t>de Incidencias</w:t>
+            </w:r>
+            <w:r>
+              <w:t xml:space="preserve"> </w:t>
+            </w:r>
+            <w:r>
+              <w:t>Web</w:t>
+            </w:r>
+            <w:r>
+              <w:t xml:space="preserve"> –</w:t>
             </w:r>
             <w:r>
               <w:t xml:space="preserve"> </w:t>
@@ -1168,13 +1209,7 @@
               <w:rPr>
                 <w:lang w:val="es-AR"/>
               </w:rPr>
-              <w:t>Módulo</w:t>
-            </w:r>
-            <w:r>
-              <w:rPr>
-                <w:lang w:val="es-AR"/>
-              </w:rPr>
-              <w:t xml:space="preserve"> de </w:t>
+              <w:t xml:space="preserve">Módulo de </w:t>
             </w:r>
             <w:r>
               <w:rPr>
@@ -1338,7 +1373,16 @@
               <w:t>18/04</w:t>
             </w:r>
             <w:r>
-              <w:t>/22 – 14/11/22</w:t>
+              <w:t xml:space="preserve">/22 – </w:t>
+            </w:r>
+            <w:r>
+              <w:t>12</w:t>
+            </w:r>
+            <w:r>
+              <w:t>/12</w:t>
+            </w:r>
+            <w:r>
+              <w:t>/22</w:t>
             </w:r>
           </w:p>
         </w:tc>
@@ -1466,9 +1510,6 @@
               </w:pBdr>
               <w:spacing w:line="240" w:lineRule="auto"/>
             </w:pPr>
-            <w:r>
-              <w:t>A</w:t>
-            </w:r>
             <w:r>
               <w:t>UP.</w:t>
             </w:r>
@@ -2243,7 +2284,12 @@
         <w:t xml:space="preserve"> </w:t>
       </w:r>
       <w:r>
-        <w:t>un sistema de gestión web, que proporcione</w:t>
+        <w:t>un sistema</w:t>
+      </w:r>
+      <w:bookmarkStart w:id="4" w:name="_GoBack"/>
+      <w:bookmarkEnd w:id="4"/>
+      <w:r>
+        <w:t>, que proporcione</w:t>
       </w:r>
       <w:r>
         <w:t xml:space="preserve"> a la organización</w:t>
@@ -2302,8 +2348,8 @@
         <w:pStyle w:val="Ttulo2"/>
         <w:jc w:val="both"/>
       </w:pPr>
-      <w:bookmarkStart w:id="4" w:name="_e2s3h2gqivxr" w:colFirst="0" w:colLast="0"/>
-      <w:bookmarkEnd w:id="4"/>
+      <w:bookmarkStart w:id="5" w:name="_e2s3h2gqivxr" w:colFirst="0" w:colLast="0"/>
+      <w:bookmarkEnd w:id="5"/>
       <w:r>
         <w:t>Alcance y limitaciones</w:t>
       </w:r>
@@ -2391,8 +2437,8 @@
         <w:pStyle w:val="Ttulo2"/>
         <w:jc w:val="both"/>
       </w:pPr>
-      <w:bookmarkStart w:id="5" w:name="_57mv023sfdmp" w:colFirst="0" w:colLast="0"/>
-      <w:bookmarkEnd w:id="5"/>
+      <w:bookmarkStart w:id="6" w:name="_57mv023sfdmp" w:colFirst="0" w:colLast="0"/>
+      <w:bookmarkEnd w:id="6"/>
       <w:r>
         <w:t>Especificación de módulos</w:t>
       </w:r>
@@ -2406,8 +2452,8 @@
           <w:szCs w:val="28"/>
         </w:rPr>
       </w:pPr>
-      <w:bookmarkStart w:id="6" w:name="_1rqrzgsz1348" w:colFirst="0" w:colLast="0"/>
-      <w:bookmarkEnd w:id="6"/>
+      <w:bookmarkStart w:id="7" w:name="_1rqrzgsz1348" w:colFirst="0" w:colLast="0"/>
+      <w:bookmarkEnd w:id="7"/>
       <w:r>
         <w:rPr>
           <w:sz w:val="28"/>
@@ -2548,8 +2594,8 @@
           <w:szCs w:val="28"/>
         </w:rPr>
       </w:pPr>
-      <w:bookmarkStart w:id="7" w:name="_kb7w4jqq49to" w:colFirst="0" w:colLast="0"/>
-      <w:bookmarkEnd w:id="7"/>
+      <w:bookmarkStart w:id="8" w:name="_kb7w4jqq49to" w:colFirst="0" w:colLast="0"/>
+      <w:bookmarkEnd w:id="8"/>
       <w:r>
         <w:rPr>
           <w:sz w:val="28"/>
@@ -2643,8 +2689,8 @@
         <w:pStyle w:val="Ttulo2"/>
         <w:jc w:val="both"/>
       </w:pPr>
-      <w:bookmarkStart w:id="8" w:name="_sffcexx0h8wc" w:colFirst="0" w:colLast="0"/>
-      <w:bookmarkEnd w:id="8"/>
+      <w:bookmarkStart w:id="9" w:name="_sffcexx0h8wc" w:colFirst="0" w:colLast="0"/>
+      <w:bookmarkEnd w:id="9"/>
       <w:r>
         <w:lastRenderedPageBreak/>
         <w:t>Descripción de los módulos</w:t>
@@ -2769,12 +2815,7 @@
         <w:t xml:space="preserve">os parámetros que se </w:t>
       </w:r>
       <w:r>
-        <w:t>tendrán en cue</w:t>
-      </w:r>
-      <w:bookmarkStart w:id="9" w:name="_GoBack"/>
-      <w:bookmarkEnd w:id="9"/>
-      <w:r>
-        <w:t>nta son:</w:t>
+        <w:t>tendrán en cuenta son:</w:t>
       </w:r>
       <w:r>
         <w:t xml:space="preserve"> </w:t>
@@ -2792,10 +2833,13 @@
         <w:t xml:space="preserve">quién </w:t>
       </w:r>
       <w:r>
-        <w:t>emitió la solicitud y de quien la gestionó</w:t>
-      </w:r>
-      <w:r>
-        <w:t>, asignación, descripción</w:t>
+        <w:t xml:space="preserve">emitió la solicitud y </w:t>
+      </w:r>
+      <w:r>
+        <w:t>de quien la gestionó</w:t>
+      </w:r>
+      <w:r>
+        <w:t>, descripción</w:t>
       </w:r>
       <w:r>
         <w:t xml:space="preserve">, </w:t>
@@ -2885,13 +2929,19 @@
         <w:t xml:space="preserve"> eliminar, </w:t>
       </w:r>
       <w:r>
-        <w:t xml:space="preserve">de cerrar y del </w:t>
+        <w:t xml:space="preserve">de cerrar, cancelar </w:t>
+      </w:r>
+      <w:r>
+        <w:t xml:space="preserve">y del </w:t>
       </w:r>
       <w:r>
         <w:t>seguimiento de l</w:t>
       </w:r>
       <w:r>
-        <w:t>as incidencias</w:t>
+        <w:t>as</w:t>
+      </w:r>
+      <w:r>
+        <w:t xml:space="preserve"> mismas</w:t>
       </w:r>
       <w:r>
         <w:t xml:space="preserve">. </w:t>
@@ -2912,22 +2962,40 @@
         <w:t xml:space="preserve"> que se tendrán en cuenta son:</w:t>
       </w:r>
       <w:r>
-        <w:t xml:space="preserve"> ¿quién hizo la solicitud?, ¿quién la recepcionó?, ¿cuál fue el motivo?, ¿cuál es la prioridad o urgencia de</w:t>
+        <w:t xml:space="preserve"> ¿qu</w:t>
+      </w:r>
+      <w:r>
+        <w:t>ién hizo la solicitud?</w:t>
+      </w:r>
+      <w:r>
+        <w:t>,</w:t>
+      </w:r>
+      <w:r>
+        <w:t xml:space="preserve"> ¿cuál fue el motivo?, </w:t>
+      </w:r>
+      <w:r>
+        <w:t>la prioridad o urgencia de</w:t>
       </w:r>
       <w:r>
         <w:t xml:space="preserve"> la misma</w:t>
       </w:r>
       <w:r>
-        <w:t>?</w:t>
-      </w:r>
-      <w:r>
-        <w:t xml:space="preserve">, </w:t>
+        <w:t>,</w:t>
+      </w:r>
+      <w:r>
+        <w:t xml:space="preserve"> la</w:t>
+      </w:r>
+      <w:r>
+        <w:t xml:space="preserve"> </w:t>
       </w:r>
       <w:r>
         <w:t>categoría</w:t>
       </w:r>
       <w:r>
-        <w:t>, fecha, estado, descripción.</w:t>
+        <w:t xml:space="preserve">, la fecha, el estado y la </w:t>
+      </w:r>
+      <w:r>
+        <w:t>descripción.</w:t>
       </w:r>
     </w:p>
     <w:p>
@@ -2992,13 +3060,8 @@
         <w:t xml:space="preserve"> r</w:t>
       </w:r>
       <w:r>
-        <w:t xml:space="preserve">evisión </w:t>
-      </w:r>
-      <w:proofErr w:type="gramStart"/>
-      <w:r>
-        <w:t>continua</w:t>
-      </w:r>
-      <w:proofErr w:type="gramEnd"/>
+        <w:t>evisión continua</w:t>
+      </w:r>
       <w:r>
         <w:t xml:space="preserve">. </w:t>
       </w:r>
@@ -3057,7 +3120,16 @@
         <w:t xml:space="preserve">organismo. </w:t>
       </w:r>
       <w:r>
-        <w:t>Parámetros:</w:t>
+        <w:t>Algunos p</w:t>
+      </w:r>
+      <w:r>
+        <w:t>arámetros</w:t>
+      </w:r>
+      <w:r>
+        <w:t xml:space="preserve"> son</w:t>
+      </w:r>
+      <w:r>
+        <w:t>:</w:t>
       </w:r>
       <w:r>
         <w:t xml:space="preserve"> </w:t>
@@ -3066,28 +3138,16 @@
         <w:t>nombre, d</w:t>
       </w:r>
       <w:r>
-        <w:t>escripción, fecha inicio/fin,</w:t>
-      </w:r>
-      <w:r>
-        <w:t xml:space="preserve"> </w:t>
-      </w:r>
-      <w:r>
-        <w:t xml:space="preserve">valor, </w:t>
-      </w:r>
-      <w:r>
-        <w:t xml:space="preserve">categoría, </w:t>
+        <w:t>escripción, fecha inicio/fin</w:t>
+      </w:r>
+      <w:r>
+        <w:t xml:space="preserve">, </w:t>
       </w:r>
       <w:r>
         <w:t>prioridad</w:t>
       </w:r>
       <w:r>
         <w:t>,</w:t>
-      </w:r>
-      <w:r>
-        <w:t xml:space="preserve"> </w:t>
-      </w:r>
-      <w:r>
-        <w:t>nivel de actuación,</w:t>
       </w:r>
       <w:r>
         <w:t xml:space="preserve"> </w:t>
@@ -3150,10 +3210,10 @@
         <w:t>activos d</w:t>
       </w:r>
       <w:r>
-        <w:t xml:space="preserve">e TI, rastrear sus movimientos </w:t>
-      </w:r>
-      <w:r>
-        <w:t>y controlar</w:t>
+        <w:t xml:space="preserve">e TI, </w:t>
+      </w:r>
+      <w:r>
+        <w:t>controlar</w:t>
       </w:r>
       <w:r>
         <w:t xml:space="preserve"> sus estados; </w:t>
@@ -3186,7 +3246,10 @@
         <w:t xml:space="preserve"> f</w:t>
       </w:r>
       <w:r>
-        <w:t xml:space="preserve">echa de la adquisición, </w:t>
+        <w:t xml:space="preserve">echa de </w:t>
+      </w:r>
+      <w:r>
+        <w:t xml:space="preserve">adquisición, </w:t>
       </w:r>
       <w:r>
         <w:t xml:space="preserve">tipo, </w:t>
@@ -3198,7 +3261,13 @@
         <w:t xml:space="preserve"> estado, </w:t>
       </w:r>
       <w:r>
-        <w:t>operación que realiza</w:t>
+        <w:t>prioridad</w:t>
+      </w:r>
+      <w:r>
+        <w:t>, ubicación</w:t>
+      </w:r>
+      <w:r>
+        <w:t>, asignación</w:t>
       </w:r>
       <w:r>
         <w:t>,</w:t>
@@ -3207,19 +3276,7 @@
         <w:t xml:space="preserve"> </w:t>
       </w:r>
       <w:r>
-        <w:t>prioridad</w:t>
-      </w:r>
-      <w:r>
-        <w:t>, ubicación, características, asignación</w:t>
-      </w:r>
-      <w:r>
-        <w:t xml:space="preserve">, </w:t>
-      </w:r>
-      <w:r>
-        <w:t>licencia</w:t>
-      </w:r>
-      <w:r>
-        <w:t>, d</w:t>
+        <w:t>d</w:t>
       </w:r>
       <w:r>
         <w:t>escripción</w:t>
@@ -3281,61 +3338,46 @@
         <w:t xml:space="preserve"> brindar información para</w:t>
       </w:r>
       <w:r>
-        <w:t xml:space="preserve"> la planificación</w:t>
+        <w:t xml:space="preserve"> el </w:t>
+      </w:r>
+      <w:r>
+        <w:t>escalado de atención</w:t>
+      </w:r>
+      <w:r>
+        <w:t xml:space="preserve">. </w:t>
+      </w:r>
+      <w:r>
+        <w:t xml:space="preserve">Algunos </w:t>
+      </w:r>
+      <w:r>
+        <w:t>puntos</w:t>
       </w:r>
       <w:r>
         <w:t xml:space="preserve"> </w:t>
       </w:r>
       <w:r>
+        <w:t>a</w:t>
+      </w:r>
+      <w:r>
+        <w:t xml:space="preserve"> ten</w:t>
+      </w:r>
+      <w:r>
+        <w:t>er</w:t>
+      </w:r>
+      <w:r>
+        <w:t xml:space="preserve"> en cuenta, son</w:t>
+      </w:r>
+      <w:r>
+        <w:t>:</w:t>
+      </w:r>
+      <w:r>
+        <w:t xml:space="preserve"> </w:t>
+      </w:r>
+      <w:r>
         <w:t>d</w:t>
       </w:r>
       <w:r>
-        <w:t>el escalado de los servicios</w:t>
-      </w:r>
-      <w:r>
-        <w:t xml:space="preserve">. </w:t>
-      </w:r>
-      <w:r>
-        <w:t xml:space="preserve">Algunos </w:t>
-      </w:r>
-      <w:r>
-        <w:t>puntos</w:t>
-      </w:r>
-      <w:r>
-        <w:t xml:space="preserve"> </w:t>
-      </w:r>
-      <w:r>
-        <w:t>a</w:t>
-      </w:r>
-      <w:r>
-        <w:t xml:space="preserve"> ten</w:t>
-      </w:r>
-      <w:r>
-        <w:t>er</w:t>
-      </w:r>
-      <w:r>
-        <w:t xml:space="preserve"> en cuenta, son</w:t>
-      </w:r>
-      <w:r>
-        <w:t>:</w:t>
-      </w:r>
-      <w:r>
-        <w:t xml:space="preserve"> </w:t>
-      </w:r>
-      <w:r>
-        <w:t>d</w:t>
-      </w:r>
-      <w:r>
-        <w:t>atos personales, fecha creación,</w:t>
-      </w:r>
-      <w:r>
-        <w:t xml:space="preserve"> tipo,</w:t>
-      </w:r>
-      <w:r>
-        <w:t xml:space="preserve"> </w:t>
-      </w:r>
-      <w:r>
-        <w:t>área</w:t>
+        <w:t>atos personales, fecha creación</w:t>
       </w:r>
       <w:r>
         <w:t xml:space="preserve">, </w:t>
@@ -3494,19 +3536,10 @@
         <w:rPr>
           <w:b/>
         </w:rPr>
-        <w:t xml:space="preserve"> </w:t>
-      </w:r>
-      <w:r>
-        <w:rPr>
-          <w:b/>
-        </w:rPr>
-        <w:t>auditoría:</w:t>
-      </w:r>
-      <w:r>
-        <w:t xml:space="preserve"> </w:t>
-      </w:r>
-      <w:r>
-        <w:t>T</w:t>
+        <w:t xml:space="preserve"> auditoría:</w:t>
+      </w:r>
+      <w:r>
+        <w:t xml:space="preserve"> T</w:t>
       </w:r>
       <w:r>
         <w:t xml:space="preserve">endrá por objetivo </w:t>
@@ -3865,13 +3898,10 @@
               <w:t xml:space="preserve">nico, 3ero: </w:t>
             </w:r>
             <w:r>
-              <w:t xml:space="preserve">Especialistas, 4to: </w:t>
-            </w:r>
-            <w:r>
-              <w:t xml:space="preserve">Socios y </w:t>
-            </w:r>
-            <w:r>
-              <w:t>Proveedores).</w:t>
+              <w:t>Especialistas</w:t>
+            </w:r>
+            <w:r>
+              <w:t>).</w:t>
             </w:r>
           </w:p>
         </w:tc>
@@ -4175,22 +4205,31 @@
               <w:t>dando la posibilidad de retroalimentación por parte del usuario</w:t>
             </w:r>
             <w:r>
-              <w:t xml:space="preserve">, ya sea </w:t>
+              <w:t xml:space="preserve"> (</w:t>
             </w:r>
             <w:r>
               <w:t>vía</w:t>
             </w:r>
             <w:r>
+              <w:t xml:space="preserve"> </w:t>
+            </w:r>
+            <w:r>
+              <w:t>calificaci</w:t>
+            </w:r>
+            <w:r>
+              <w:t>ón</w:t>
+            </w:r>
+            <w:r>
+              <w:t>)</w:t>
+            </w:r>
+            <w:r>
               <w:t xml:space="preserve">, </w:t>
             </w:r>
             <w:r>
-              <w:t>encuesta o calificaci</w:t>
-            </w:r>
-            <w:r>
-              <w:t>ón del servicio</w:t>
-            </w:r>
-            <w:r>
-              <w:t>, para la posterior toma de decisiones.</w:t>
+              <w:t xml:space="preserve">para </w:t>
+            </w:r>
+            <w:r>
+              <w:t>la posterior toma de decisiones.</w:t>
             </w:r>
           </w:p>
         </w:tc>
@@ -4525,7 +4564,7 @@
               <w:spacing w:before="100" w:beforeAutospacing="1" w:after="100" w:afterAutospacing="1"/>
             </w:pPr>
             <w:r>
-              <w:t>20</w:t>
+              <w:t>15</w:t>
             </w:r>
             <w:r>
               <w:t>%</w:t>
@@ -4598,7 +4637,7 @@
               <w:t>1</w:t>
             </w:r>
             <w:r>
-              <w:t>0</w:t>
+              <w:t>5</w:t>
             </w:r>
             <w:r>
               <w:t>%</w:t>
@@ -5225,10 +5264,10 @@
                 <w:between w:val="nil"/>
               </w:pBdr>
               <w:spacing w:line="240" w:lineRule="auto"/>
+              <w:rPr>
+                <w:u w:val="single"/>
+              </w:rPr>
             </w:pPr>
-            <w:r>
-              <w:t>A</w:t>
-            </w:r>
             <w:r>
               <w:t>UP</w:t>
             </w:r>
@@ -5338,18 +5377,33 @@
           <w:lang w:val="es-AR" w:eastAsia="es-AR"/>
         </w:rPr>
         <w:drawing>
-          <wp:anchor distT="0" distB="0" distL="114300" distR="114300" simplePos="0" relativeHeight="251658240" behindDoc="0" locked="0" layoutInCell="1" allowOverlap="1">
+          <wp:anchor distT="0" distB="0" distL="114300" distR="114300" simplePos="0" relativeHeight="251658240" behindDoc="1" locked="0" layoutInCell="1" allowOverlap="1" wp14:anchorId="7B8D2F8C" wp14:editId="726612C8">
             <wp:simplePos x="0" y="0"/>
             <wp:positionH relativeFrom="column">
-              <wp:posOffset>9525</wp:posOffset>
+              <wp:posOffset>723900</wp:posOffset>
             </wp:positionH>
             <wp:positionV relativeFrom="paragraph">
-              <wp:posOffset>403860</wp:posOffset>
+              <wp:posOffset>256540</wp:posOffset>
             </wp:positionV>
-            <wp:extent cx="5646420" cy="3041015"/>
-            <wp:effectExtent l="171450" t="133350" r="392430" b="349885"/>
-            <wp:wrapSquare wrapText="bothSides"/>
-            <wp:docPr id="6" name="Imagen 3" descr="E:\Varios\Trabajo-Final\Versión 1.0\Iteración 01\Documentación\Gantt\Gantt-16-04-22.jpg"/>
+            <wp:extent cx="3971925" cy="3705225"/>
+            <wp:effectExtent l="190500" t="190500" r="390525" b="371475"/>
+            <wp:wrapTight wrapText="bothSides">
+              <wp:wrapPolygon edited="0">
+                <wp:start x="1450" y="-1111"/>
+                <wp:lineTo x="-1036" y="-888"/>
+                <wp:lineTo x="-932" y="22322"/>
+                <wp:lineTo x="518" y="23543"/>
+                <wp:lineTo x="622" y="23766"/>
+                <wp:lineTo x="22066" y="23766"/>
+                <wp:lineTo x="22170" y="23543"/>
+                <wp:lineTo x="23517" y="22322"/>
+                <wp:lineTo x="23724" y="222"/>
+                <wp:lineTo x="22170" y="-888"/>
+                <wp:lineTo x="21134" y="-1111"/>
+                <wp:lineTo x="1450" y="-1111"/>
+              </wp:wrapPolygon>
+            </wp:wrapTight>
+            <wp:docPr id="5" name="Imagen 5" descr="C:\Users\Rodrigo\Desktop\Captura de pantalla 2022-09-07 180500.png"/>
             <wp:cNvGraphicFramePr>
               <a:graphicFrameLocks xmlns:a="http://schemas.openxmlformats.org/drawingml/2006/main" noChangeAspect="1"/>
             </wp:cNvGraphicFramePr>
@@ -5357,13 +5411,19 @@
               <a:graphicData uri="http://schemas.openxmlformats.org/drawingml/2006/picture">
                 <pic:pic xmlns:pic="http://schemas.openxmlformats.org/drawingml/2006/picture">
                   <pic:nvPicPr>
-                    <pic:cNvPr id="0" name="Picture 3" descr="E:\Varios\Trabajo-Final\Versión 1.0\Iteración 01\Documentación\Gantt\Gantt-16-04-22.jpg"/>
+                    <pic:cNvPr id="0" name="Picture 11" descr="C:\Users\Rodrigo\Desktop\Captura de pantalla 2022-09-07 180500.png"/>
                     <pic:cNvPicPr>
                       <a:picLocks noChangeAspect="1" noChangeArrowheads="1"/>
                     </pic:cNvPicPr>
                   </pic:nvPicPr>
                   <pic:blipFill>
-                    <a:blip r:embed="rId9"/>
+                    <a:blip r:embed="rId9">
+                      <a:extLst>
+                        <a:ext uri="{28A0092B-C50C-407E-A947-70E740481C1C}">
+                          <a14:useLocalDpi xmlns:a14="http://schemas.microsoft.com/office/drawing/2010/main" val="0"/>
+                        </a:ext>
+                      </a:extLst>
+                    </a:blip>
                     <a:srcRect/>
                     <a:stretch>
                       <a:fillRect/>
@@ -5372,7 +5432,7 @@
                   <pic:spPr bwMode="auto">
                     <a:xfrm>
                       <a:off x="0" y="0"/>
-                      <a:ext cx="5646420" cy="3041015"/>
+                      <a:ext cx="3971925" cy="3705225"/>
                     </a:xfrm>
                     <a:prstGeom prst="rect">
                       <a:avLst/>
@@ -5393,13 +5453,141 @@
                 </pic:pic>
               </a:graphicData>
             </a:graphic>
+            <wp14:sizeRelH relativeFrom="page">
+              <wp14:pctWidth>0</wp14:pctWidth>
+            </wp14:sizeRelH>
+            <wp14:sizeRelV relativeFrom="page">
+              <wp14:pctHeight>0</wp14:pctHeight>
+            </wp14:sizeRelV>
           </wp:anchor>
         </w:drawing>
       </w:r>
     </w:p>
+    <w:p/>
+    <w:p/>
+    <w:p/>
+    <w:p/>
+    <w:p/>
+    <w:p/>
+    <w:p/>
+    <w:p/>
+    <w:p/>
+    <w:p/>
+    <w:p/>
+    <w:p/>
+    <w:p/>
+    <w:p/>
+    <w:p/>
+    <w:p/>
+    <w:p/>
+    <w:p/>
+    <w:p/>
+    <w:p/>
+    <w:p/>
+    <w:p/>
+    <w:p/>
+    <w:p>
+      <w:pPr>
+        <w:tabs>
+          <w:tab w:val="left" w:pos="2205"/>
+        </w:tabs>
+      </w:pPr>
+      <w:r>
+        <w:tab/>
+      </w:r>
+    </w:p>
+    <w:p>
+      <w:r>
+        <w:br w:type="page"/>
+      </w:r>
+    </w:p>
+    <w:p>
+      <w:pPr>
+        <w:tabs>
+          <w:tab w:val="left" w:pos="2205"/>
+        </w:tabs>
+      </w:pPr>
+      <w:r>
+        <w:rPr>
+          <w:noProof/>
+          <w:lang w:val="es-AR" w:eastAsia="es-AR"/>
+        </w:rPr>
+        <w:lastRenderedPageBreak/>
+        <w:drawing>
+          <wp:anchor distT="0" distB="0" distL="114300" distR="114300" simplePos="0" relativeHeight="251659264" behindDoc="0" locked="0" layoutInCell="1" allowOverlap="1">
+            <wp:simplePos x="0" y="0"/>
+            <wp:positionH relativeFrom="column">
+              <wp:posOffset>-17145</wp:posOffset>
+            </wp:positionH>
+            <wp:positionV relativeFrom="paragraph">
+              <wp:posOffset>27940</wp:posOffset>
+            </wp:positionV>
+            <wp:extent cx="5819775" cy="2663190"/>
+            <wp:effectExtent l="190500" t="190500" r="390525" b="365760"/>
+            <wp:wrapSquare wrapText="bothSides"/>
+            <wp:docPr id="7" name="Imagen 7" descr="C:\Users\Rodrigo\Desktop\Captura de pantalla 2022-09-07 180554.png"/>
+            <wp:cNvGraphicFramePr>
+              <a:graphicFrameLocks xmlns:a="http://schemas.openxmlformats.org/drawingml/2006/main" noChangeAspect="1"/>
+            </wp:cNvGraphicFramePr>
+            <a:graphic xmlns:a="http://schemas.openxmlformats.org/drawingml/2006/main">
+              <a:graphicData uri="http://schemas.openxmlformats.org/drawingml/2006/picture">
+                <pic:pic xmlns:pic="http://schemas.openxmlformats.org/drawingml/2006/picture">
+                  <pic:nvPicPr>
+                    <pic:cNvPr id="0" name="Picture 12" descr="C:\Users\Rodrigo\Desktop\Captura de pantalla 2022-09-07 180554.png"/>
+                    <pic:cNvPicPr>
+                      <a:picLocks noChangeAspect="1" noChangeArrowheads="1"/>
+                    </pic:cNvPicPr>
+                  </pic:nvPicPr>
+                  <pic:blipFill>
+                    <a:blip r:embed="rId10">
+                      <a:extLst>
+                        <a:ext uri="{28A0092B-C50C-407E-A947-70E740481C1C}">
+                          <a14:useLocalDpi xmlns:a14="http://schemas.microsoft.com/office/drawing/2010/main" val="0"/>
+                        </a:ext>
+                      </a:extLst>
+                    </a:blip>
+                    <a:srcRect/>
+                    <a:stretch>
+                      <a:fillRect/>
+                    </a:stretch>
+                  </pic:blipFill>
+                  <pic:spPr bwMode="auto">
+                    <a:xfrm>
+                      <a:off x="0" y="0"/>
+                      <a:ext cx="5819775" cy="2663190"/>
+                    </a:xfrm>
+                    <a:prstGeom prst="rect">
+                      <a:avLst/>
+                    </a:prstGeom>
+                    <a:ln w="12700">
+                      <a:solidFill>
+                        <a:schemeClr val="tx1"/>
+                      </a:solidFill>
+                    </a:ln>
+                    <a:effectLst>
+                      <a:outerShdw blurRad="292100" dist="139700" dir="2700000" algn="tl" rotWithShape="0">
+                        <a:srgbClr val="333333">
+                          <a:alpha val="65000"/>
+                        </a:srgbClr>
+                      </a:outerShdw>
+                    </a:effectLst>
+                  </pic:spPr>
+                </pic:pic>
+              </a:graphicData>
+            </a:graphic>
+            <wp14:sizeRelH relativeFrom="page">
+              <wp14:pctWidth>0</wp14:pctWidth>
+            </wp14:sizeRelH>
+            <wp14:sizeRelV relativeFrom="page">
+              <wp14:pctHeight>0</wp14:pctHeight>
+            </wp14:sizeRelV>
+          </wp:anchor>
+        </w:drawing>
+      </w:r>
+    </w:p>
     <w:sectPr>
-      <w:headerReference w:type="default" r:id="rId10"/>
-      <w:footerReference w:type="default" r:id="rId11"/>
+      <w:headerReference w:type="default" r:id="rId11"/>
+      <w:footerReference w:type="default" r:id="rId12"/>
       <w:pgSz w:w="11906" w:h="16838"/>
       <w:pgMar w:top="1440" w:right="1440" w:bottom="1440" w:left="1440" w:header="720" w:footer="720" w:gutter="0"/>
       <w:pgNumType w:start="0"/>
@@ -5455,7 +5643,7 @@
       <w:rPr>
         <w:noProof/>
       </w:rPr>
-      <w:t>4</w:t>
+      <w:t>1</w:t>
     </w:r>
     <w:r>
       <w:rPr>
@@ -5556,14 +5744,23 @@
       <w:jc w:val="both"/>
     </w:pPr>
     <w:r>
-      <w:t>Sistema de Gestión Web de Incidencias (</w:t>
+      <w:t>Sistema de Gestión de Incidencias</w:t>
+    </w:r>
+    <w:r>
+      <w:t xml:space="preserve"> </w:t>
+    </w:r>
+    <w:r>
+      <w:t>Web</w:t>
+    </w:r>
+    <w:r>
+      <w:t xml:space="preserve"> (</w:t>
     </w:r>
     <w:proofErr w:type="spellStart"/>
     <w:r>
-      <w:t>WeTIL</w:t>
+      <w:t>HD</w:t>
     </w:r>
     <w:r>
-      <w:t>HD</w:t>
+      <w:t>WeTIL</w:t>
     </w:r>
     <w:proofErr w:type="spellEnd"/>
     <w:r>
@@ -7456,6 +7653,7 @@
   <w:style w:type="character" w:default="1" w:styleId="Fuentedeprrafopredeter">
     <w:name w:val="Default Paragraph Font"/>
     <w:uiPriority w:val="1"/>
+    <w:semiHidden/>
     <w:unhideWhenUsed/>
   </w:style>
   <w:style w:type="table" w:default="1" w:styleId="Tablanormal">
@@ -7861,7 +8059,6 @@
     <w:basedOn w:val="Normal"/>
     <w:link w:val="EncabezadoCar"/>
     <w:uiPriority w:val="99"/>
-    <w:semiHidden/>
     <w:unhideWhenUsed/>
     <w:rsid w:val="003F41D2"/>
     <w:pPr>
@@ -7877,7 +8074,6 @@
     <w:basedOn w:val="Fuentedeprrafopredeter"/>
     <w:link w:val="Encabezado"/>
     <w:uiPriority w:val="99"/>
-    <w:semiHidden/>
     <w:rsid w:val="003F41D2"/>
   </w:style>
   <w:style w:type="paragraph" w:styleId="Piedepgina">
@@ -7885,7 +8081,6 @@
     <w:basedOn w:val="Normal"/>
     <w:link w:val="PiedepginaCar"/>
     <w:uiPriority w:val="99"/>
-    <w:semiHidden/>
     <w:unhideWhenUsed/>
     <w:rsid w:val="003F41D2"/>
     <w:pPr>
@@ -7901,7 +8096,6 @@
     <w:basedOn w:val="Fuentedeprrafopredeter"/>
     <w:link w:val="Piedepgina"/>
     <w:uiPriority w:val="99"/>
-    <w:semiHidden/>
     <w:rsid w:val="003F41D2"/>
   </w:style>
   <w:style w:type="paragraph" w:styleId="Prrafodelista">
@@ -8018,6 +8212,32 @@
     <w:rPr>
       <w:vertAlign w:val="superscript"/>
     </w:rPr>
+  </w:style>
+  <w:style w:type="table" w:styleId="Tablaconcuadrcula">
+    <w:name w:val="Table Grid"/>
+    <w:basedOn w:val="Tablanormal"/>
+    <w:uiPriority w:val="59"/>
+    <w:rsid w:val="007B437E"/>
+    <w:pPr>
+      <w:spacing w:line="240" w:lineRule="auto"/>
+    </w:pPr>
+    <w:tblPr>
+      <w:tblInd w:w="0" w:type="dxa"/>
+      <w:tblBorders>
+        <w:top w:val="single" w:sz="4" w:space="0" w:color="auto"/>
+        <w:left w:val="single" w:sz="4" w:space="0" w:color="auto"/>
+        <w:bottom w:val="single" w:sz="4" w:space="0" w:color="auto"/>
+        <w:right w:val="single" w:sz="4" w:space="0" w:color="auto"/>
+        <w:insideH w:val="single" w:sz="4" w:space="0" w:color="auto"/>
+        <w:insideV w:val="single" w:sz="4" w:space="0" w:color="auto"/>
+      </w:tblBorders>
+      <w:tblCellMar>
+        <w:top w:w="0" w:type="dxa"/>
+        <w:left w:w="108" w:type="dxa"/>
+        <w:bottom w:w="0" w:type="dxa"/>
+        <w:right w:w="108" w:type="dxa"/>
+      </w:tblCellMar>
+    </w:tblPr>
   </w:style>
 </w:styles>
 </file>
@@ -8537,7 +8757,7 @@
 </file>
 
 <file path=customXml/itemProps1.xml><?xml version="1.0" encoding="utf-8"?>
-<ds:datastoreItem xmlns:ds="http://schemas.openxmlformats.org/officeDocument/2006/customXml" ds:itemID="{7E4ACF37-65C4-4317-9726-361194914EBE}">
+<ds:datastoreItem xmlns:ds="http://schemas.openxmlformats.org/officeDocument/2006/customXml" ds:itemID="{BC389425-F4B8-4CE9-9563-DA2E51B4AAEC}">
   <ds:schemaRefs>
     <ds:schemaRef ds:uri="http://schemas.openxmlformats.org/officeDocument/2006/bibliography"/>
   </ds:schemaRefs>

</xml_diff>